<commit_message>
kleine Dinge mit den Pronomen geändert ...
</commit_message>
<xml_diff>
--- a/Bricks/Fürbitten/Fürbitten2.docx
+++ b/Bricks/Fürbitten/Fürbitten2.docx
@@ -156,25 +156,26 @@
         <w:rPr>
           <w:rFonts w:ascii="Arial" w:hAnsi="Arial" w:cs="Arial"/>
         </w:rPr>
-        <w:t>und b</w:t>
-      </w:r>
-      <w:r>
-        <w:rPr>
-          <w:rFonts w:ascii="Arial" w:hAnsi="Arial" w:cs="Arial"/>
-        </w:rPr>
-        <w:t xml:space="preserve">leibe bei uns, </w:t>
-      </w:r>
-      <w:r>
-        <w:rPr>
-          <w:rFonts w:ascii="Arial" w:hAnsi="Arial" w:cs="Arial"/>
-        </w:rPr>
-        <w:br/>
-      </w:r>
-      <w:r>
-        <w:rPr>
-          <w:rFonts w:ascii="Arial" w:hAnsi="Arial" w:cs="Arial"/>
-        </w:rPr>
-        <w:t>wenn die Trauer über uns zusammenschlägt.</w:t>
+        <w:t xml:space="preserve">und </w:t>
+      </w:r>
+      <w:r>
+        <w:rPr>
+          <w:rFonts w:ascii="Arial" w:hAnsi="Arial" w:cs="Arial"/>
+        </w:rPr>
+        <w:t>alle, die PERSONALPRONOMENA lieb hatten.</w:t>
+      </w:r>
+      <w:r>
+        <w:rPr>
+          <w:rFonts w:ascii="Arial" w:hAnsi="Arial" w:cs="Arial"/>
+        </w:rPr>
+        <w:br/>
+        <w:t>B</w:t>
+      </w:r>
+      <w:r>
+        <w:rPr>
+          <w:rFonts w:ascii="Arial" w:hAnsi="Arial" w:cs="Arial"/>
+        </w:rPr>
+        <w:t>leibe bei uns, wenn die Trauer über uns zusammenschlägt.</w:t>
       </w:r>
       <w:r>
         <w:rPr>

</xml_diff>